<commit_message>
changes in dev branch before uploading on remote repo from dev
</commit_message>
<xml_diff>
--- a/secfile.docx
+++ b/secfile.docx
@@ -9,8 +9,483 @@
     </w:p>
     <w:p>
       <w:r>
-        <w:t>This change is made in dev branch.</w:t>
-      </w:r>
+        <w:t xml:space="preserve">This change is made in </w:t>
+      </w:r>
+      <w:proofErr w:type="spellStart"/>
+      <w:r>
+        <w:t>dev</w:t>
+      </w:r>
+      <w:proofErr w:type="spellEnd"/>
+      <w:r>
+        <w:t xml:space="preserve"> branch.</w:t>
+      </w:r>
+    </w:p>
+    <w:p>
+      <w:r>
+        <w:t xml:space="preserve">  </w:t>
+      </w:r>
+      <w:proofErr w:type="gramStart"/>
+      <w:r>
+        <w:t xml:space="preserve">Pushing on remote repo using </w:t>
+      </w:r>
+      <w:proofErr w:type="spellStart"/>
+      <w:r>
+        <w:t>dev</w:t>
+      </w:r>
+      <w:proofErr w:type="spellEnd"/>
+      <w:r>
+        <w:t xml:space="preserve"> branch.</w:t>
+      </w:r>
+      <w:proofErr w:type="gramEnd"/>
+    </w:p>
+    <w:p>
+      <w:proofErr w:type="spellStart"/>
+      <w:r>
+        <w:t>Aaaaaaaaaaaaaaaaaaaaaaaaaaaa</w:t>
+      </w:r>
+      <w:proofErr w:type="spellEnd"/>
+    </w:p>
+    <w:p>
+      <w:proofErr w:type="spellStart"/>
+      <w:r>
+        <w:t>Bbbbbbbbbbbbbbbbbbbbbbbbbbbbb</w:t>
+      </w:r>
+      <w:proofErr w:type="spellEnd"/>
+    </w:p>
+    <w:p>
+      <w:proofErr w:type="spellStart"/>
+      <w:r>
+        <w:t>Ccccccccccccccccccccccccccccc</w:t>
+      </w:r>
+      <w:proofErr w:type="spellEnd"/>
+    </w:p>
+    <w:p>
+      <w:proofErr w:type="spellStart"/>
+      <w:r>
+        <w:t>S</w:t>
+      </w:r>
+      <w:proofErr w:type="gramStart"/>
+      <w:r>
+        <w:t>;dfjklsdjfkjk</w:t>
+      </w:r>
+      <w:proofErr w:type="spellEnd"/>
+      <w:proofErr w:type="gramEnd"/>
+      <w:r>
+        <w:t xml:space="preserve"> </w:t>
+      </w:r>
+      <w:r>
+        <w:t>Modified second file to see the functionality.</w:t>
+      </w:r>
+    </w:p>
+    <w:p>
+      <w:r>
+        <w:t xml:space="preserve">This change is made in </w:t>
+      </w:r>
+      <w:proofErr w:type="spellStart"/>
+      <w:r>
+        <w:t>dev</w:t>
+      </w:r>
+      <w:proofErr w:type="spellEnd"/>
+      <w:r>
+        <w:t xml:space="preserve"> branch.</w:t>
+      </w:r>
+    </w:p>
+    <w:p>
+      <w:r>
+        <w:t xml:space="preserve">  </w:t>
+      </w:r>
+      <w:proofErr w:type="gramStart"/>
+      <w:r>
+        <w:t xml:space="preserve">Pushing on remote repo using </w:t>
+      </w:r>
+      <w:proofErr w:type="spellStart"/>
+      <w:r>
+        <w:t>dev</w:t>
+      </w:r>
+      <w:proofErr w:type="spellEnd"/>
+      <w:r>
+        <w:t xml:space="preserve"> branch.</w:t>
+      </w:r>
+      <w:proofErr w:type="gramEnd"/>
+    </w:p>
+    <w:p>
+      <w:proofErr w:type="spellStart"/>
+      <w:r>
+        <w:t>Aaaaaaaaaaaaaaaaaaaaaaaaaaaa</w:t>
+      </w:r>
+      <w:proofErr w:type="spellEnd"/>
+    </w:p>
+    <w:p>
+      <w:proofErr w:type="spellStart"/>
+      <w:r>
+        <w:t>Bbbbbbbbbbbbbbbbbbbbbbbbbbbbb</w:t>
+      </w:r>
+      <w:proofErr w:type="spellEnd"/>
+    </w:p>
+    <w:p>
+      <w:proofErr w:type="spellStart"/>
+      <w:r>
+        <w:t>Ccccccccccccccccccccccccccccc</w:t>
+      </w:r>
+      <w:proofErr w:type="spellEnd"/>
+    </w:p>
+    <w:p>
+      <w:proofErr w:type="spellStart"/>
+      <w:r>
+        <w:t>S</w:t>
+      </w:r>
+      <w:proofErr w:type="gramStart"/>
+      <w:r>
+        <w:t>;dfjklsdjfkjk</w:t>
+      </w:r>
+      <w:proofErr w:type="spellEnd"/>
+      <w:proofErr w:type="gramEnd"/>
+    </w:p>
+    <w:p>
+      <w:r>
+        <w:t>Modified second file to see the functionality.</w:t>
+      </w:r>
+    </w:p>
+    <w:p>
+      <w:r>
+        <w:t xml:space="preserve">This change is made in </w:t>
+      </w:r>
+      <w:proofErr w:type="spellStart"/>
+      <w:r>
+        <w:t>dev</w:t>
+      </w:r>
+      <w:proofErr w:type="spellEnd"/>
+      <w:r>
+        <w:t xml:space="preserve"> branch.</w:t>
+      </w:r>
+    </w:p>
+    <w:p>
+      <w:r>
+        <w:t xml:space="preserve">  </w:t>
+      </w:r>
+      <w:proofErr w:type="gramStart"/>
+      <w:r>
+        <w:t xml:space="preserve">Pushing on remote repo using </w:t>
+      </w:r>
+      <w:proofErr w:type="spellStart"/>
+      <w:r>
+        <w:t>dev</w:t>
+      </w:r>
+      <w:proofErr w:type="spellEnd"/>
+      <w:r>
+        <w:t xml:space="preserve"> branch.</w:t>
+      </w:r>
+      <w:proofErr w:type="gramEnd"/>
+    </w:p>
+    <w:p>
+      <w:proofErr w:type="spellStart"/>
+      <w:r>
+        <w:t>Aaaaaaaaaaaaaaaaaaaaaaaaaaaa</w:t>
+      </w:r>
+      <w:proofErr w:type="spellEnd"/>
+    </w:p>
+    <w:p>
+      <w:proofErr w:type="spellStart"/>
+      <w:r>
+        <w:t>Bbbbbbbbbbbbbbbbbbbbbbbbbbbbb</w:t>
+      </w:r>
+      <w:proofErr w:type="spellEnd"/>
+    </w:p>
+    <w:p>
+      <w:proofErr w:type="spellStart"/>
+      <w:r>
+        <w:t>Ccccccccccccccccccccccccccccc</w:t>
+      </w:r>
+      <w:proofErr w:type="spellEnd"/>
+    </w:p>
+    <w:p>
+      <w:proofErr w:type="spellStart"/>
+      <w:r>
+        <w:t>S</w:t>
+      </w:r>
+      <w:proofErr w:type="gramStart"/>
+      <w:r>
+        <w:t>;dfjklsdjfkjk</w:t>
+      </w:r>
+      <w:proofErr w:type="spellEnd"/>
+      <w:proofErr w:type="gramEnd"/>
+    </w:p>
+    <w:p>
+      <w:r>
+        <w:t>Modified second file to see the functionality.</w:t>
+      </w:r>
+    </w:p>
+    <w:p>
+      <w:r>
+        <w:t xml:space="preserve">This change is made in </w:t>
+      </w:r>
+      <w:proofErr w:type="spellStart"/>
+      <w:r>
+        <w:t>dev</w:t>
+      </w:r>
+      <w:proofErr w:type="spellEnd"/>
+      <w:r>
+        <w:t xml:space="preserve"> branch.</w:t>
+      </w:r>
+    </w:p>
+    <w:p>
+      <w:r>
+        <w:t xml:space="preserve">  </w:t>
+      </w:r>
+      <w:proofErr w:type="gramStart"/>
+      <w:r>
+        <w:t xml:space="preserve">Pushing on remote repo using </w:t>
+      </w:r>
+      <w:proofErr w:type="spellStart"/>
+      <w:r>
+        <w:t>dev</w:t>
+      </w:r>
+      <w:proofErr w:type="spellEnd"/>
+      <w:r>
+        <w:t xml:space="preserve"> branch.</w:t>
+      </w:r>
+      <w:proofErr w:type="gramEnd"/>
+    </w:p>
+    <w:p>
+      <w:proofErr w:type="spellStart"/>
+      <w:r>
+        <w:t>Aaaaaaaaaaaaaaaaaaaaaaaaaaaa</w:t>
+      </w:r>
+      <w:proofErr w:type="spellEnd"/>
+    </w:p>
+    <w:p>
+      <w:proofErr w:type="spellStart"/>
+      <w:r>
+        <w:t>Bbbbbbbbbbbbbbbbbbbbbbbbbbbbb</w:t>
+      </w:r>
+      <w:proofErr w:type="spellEnd"/>
+    </w:p>
+    <w:p>
+      <w:proofErr w:type="spellStart"/>
+      <w:r>
+        <w:lastRenderedPageBreak/>
+        <w:t>Ccccccccccccccccccccccccccccc</w:t>
+      </w:r>
+      <w:proofErr w:type="spellEnd"/>
+    </w:p>
+    <w:p>
+      <w:proofErr w:type="spellStart"/>
+      <w:r>
+        <w:t>S</w:t>
+      </w:r>
+      <w:proofErr w:type="gramStart"/>
+      <w:r>
+        <w:t>;dfjklsdjfkjk</w:t>
+      </w:r>
+      <w:proofErr w:type="spellEnd"/>
+      <w:proofErr w:type="gramEnd"/>
+    </w:p>
+    <w:p>
+      <w:r>
+        <w:t>Modified second file to see the functionality.</w:t>
+      </w:r>
+    </w:p>
+    <w:p>
+      <w:r>
+        <w:t xml:space="preserve">This change is made in </w:t>
+      </w:r>
+      <w:proofErr w:type="spellStart"/>
+      <w:r>
+        <w:t>dev</w:t>
+      </w:r>
+      <w:proofErr w:type="spellEnd"/>
+      <w:r>
+        <w:t xml:space="preserve"> branch.</w:t>
+      </w:r>
+    </w:p>
+    <w:p>
+      <w:r>
+        <w:t xml:space="preserve">  </w:t>
+      </w:r>
+      <w:proofErr w:type="gramStart"/>
+      <w:r>
+        <w:t xml:space="preserve">Pushing on remote repo using </w:t>
+      </w:r>
+      <w:proofErr w:type="spellStart"/>
+      <w:r>
+        <w:t>dev</w:t>
+      </w:r>
+      <w:proofErr w:type="spellEnd"/>
+      <w:r>
+        <w:t xml:space="preserve"> branch.</w:t>
+      </w:r>
+      <w:proofErr w:type="gramEnd"/>
+    </w:p>
+    <w:p>
+      <w:proofErr w:type="spellStart"/>
+      <w:r>
+        <w:t>Aaaaaaaaaaaaaaaaaaaaaaaaaaaa</w:t>
+      </w:r>
+      <w:proofErr w:type="spellEnd"/>
+    </w:p>
+    <w:p>
+      <w:proofErr w:type="spellStart"/>
+      <w:r>
+        <w:t>Bbbbbbbbbbbbbbbbbbbbbbbbbbbbb</w:t>
+      </w:r>
+      <w:proofErr w:type="spellEnd"/>
+    </w:p>
+    <w:p>
+      <w:proofErr w:type="spellStart"/>
+      <w:r>
+        <w:t>Ccccccccccccccccccccccccccccc</w:t>
+      </w:r>
+      <w:proofErr w:type="spellEnd"/>
+    </w:p>
+    <w:p>
+      <w:proofErr w:type="spellStart"/>
+      <w:r>
+        <w:t>S</w:t>
+      </w:r>
+      <w:proofErr w:type="gramStart"/>
+      <w:r>
+        <w:t>;dfjklsdjfkjk</w:t>
+      </w:r>
+      <w:proofErr w:type="spellEnd"/>
+      <w:proofErr w:type="gramEnd"/>
+    </w:p>
+    <w:p>
+      <w:r>
+        <w:t>Modified second file to see the functionality.</w:t>
+      </w:r>
+    </w:p>
+    <w:p>
+      <w:r>
+        <w:t xml:space="preserve">This change is made in </w:t>
+      </w:r>
+      <w:proofErr w:type="spellStart"/>
+      <w:r>
+        <w:t>dev</w:t>
+      </w:r>
+      <w:proofErr w:type="spellEnd"/>
+      <w:r>
+        <w:t xml:space="preserve"> branch.</w:t>
+      </w:r>
+    </w:p>
+    <w:p>
+      <w:r>
+        <w:t xml:space="preserve">  </w:t>
+      </w:r>
+      <w:proofErr w:type="gramStart"/>
+      <w:r>
+        <w:t xml:space="preserve">Pushing on remote repo using </w:t>
+      </w:r>
+      <w:proofErr w:type="spellStart"/>
+      <w:r>
+        <w:t>dev</w:t>
+      </w:r>
+      <w:proofErr w:type="spellEnd"/>
+      <w:r>
+        <w:t xml:space="preserve"> branch.</w:t>
+      </w:r>
+      <w:proofErr w:type="gramEnd"/>
+    </w:p>
+    <w:p>
+      <w:proofErr w:type="spellStart"/>
+      <w:r>
+        <w:t>Aaaaaaaaaaaaaaaaaaaaaaaaaaaa</w:t>
+      </w:r>
+      <w:proofErr w:type="spellEnd"/>
+    </w:p>
+    <w:p>
+      <w:proofErr w:type="spellStart"/>
+      <w:r>
+        <w:t>Bbbbbbbbbbbbbbbbbbbbbbbbbbbbb</w:t>
+      </w:r>
+      <w:proofErr w:type="spellEnd"/>
+    </w:p>
+    <w:p>
+      <w:proofErr w:type="spellStart"/>
+      <w:r>
+        <w:t>Ccccccccccccccccccccccccccccc</w:t>
+      </w:r>
+      <w:proofErr w:type="spellEnd"/>
+    </w:p>
+    <w:p>
+      <w:proofErr w:type="spellStart"/>
+      <w:r>
+        <w:t>S</w:t>
+      </w:r>
+      <w:proofErr w:type="gramStart"/>
+      <w:r>
+        <w:t>;dfjklsdjfkjk</w:t>
+      </w:r>
+      <w:proofErr w:type="spellEnd"/>
+      <w:proofErr w:type="gramEnd"/>
+    </w:p>
+    <w:p>
+      <w:r>
+        <w:t>Modified second file to see the functionality.</w:t>
+      </w:r>
+    </w:p>
+    <w:p>
+      <w:r>
+        <w:t xml:space="preserve">This change is made in </w:t>
+      </w:r>
+      <w:proofErr w:type="spellStart"/>
+      <w:r>
+        <w:t>dev</w:t>
+      </w:r>
+      <w:proofErr w:type="spellEnd"/>
+      <w:r>
+        <w:t xml:space="preserve"> branch.</w:t>
+      </w:r>
+    </w:p>
+    <w:p>
+      <w:r>
+        <w:t xml:space="preserve">  </w:t>
+      </w:r>
+      <w:proofErr w:type="gramStart"/>
+      <w:r>
+        <w:t xml:space="preserve">Pushing on remote repo using </w:t>
+      </w:r>
+      <w:proofErr w:type="spellStart"/>
+      <w:r>
+        <w:t>dev</w:t>
+      </w:r>
+      <w:proofErr w:type="spellEnd"/>
+      <w:r>
+        <w:t xml:space="preserve"> branch.</w:t>
+      </w:r>
+      <w:proofErr w:type="gramEnd"/>
+    </w:p>
+    <w:p>
+      <w:proofErr w:type="spellStart"/>
+      <w:r>
+        <w:t>Aaaaaaaaaaaaaaaaaaaaaaaaaaaa</w:t>
+      </w:r>
+      <w:proofErr w:type="spellEnd"/>
+    </w:p>
+    <w:p>
+      <w:proofErr w:type="spellStart"/>
+      <w:r>
+        <w:t>Bbbbbbbbbbbbbbbbbbbbbbbbbbbbb</w:t>
+      </w:r>
+      <w:proofErr w:type="spellEnd"/>
+    </w:p>
+    <w:p>
+      <w:proofErr w:type="spellStart"/>
+      <w:r>
+        <w:t>Ccccccccccccccccccccccccccccc</w:t>
+      </w:r>
+      <w:proofErr w:type="spellEnd"/>
+    </w:p>
+    <w:p>
+      <w:proofErr w:type="spellStart"/>
+      <w:r>
+        <w:t>S</w:t>
+      </w:r>
+      <w:proofErr w:type="gramStart"/>
+      <w:r>
+        <w:t>;dfjklsdjfkjk</w:t>
+      </w:r>
+      <w:proofErr w:type="spellEnd"/>
+      <w:proofErr w:type="gramEnd"/>
     </w:p>
     <w:p>
       <w:bookmarkStart w:id="0" w:name="_GoBack"/>

</xml_diff>